<commit_message>
modify view section of README, compile to pdf
</commit_message>
<xml_diff>
--- a/README.docx
+++ b/README.docx
@@ -1,6 +1,6 @@
 
 <file path=word/document.xml><?xml version="1.0" encoding="utf-8"?>
-<w:document xmlns:wpc="http://schemas.microsoft.com/office/word/2010/wordprocessingCanvas" xmlns:cx="http://schemas.microsoft.com/office/drawing/2014/chartex" xmlns:cx1="http://schemas.microsoft.com/office/drawing/2015/9/8/chartex" xmlns:cx2="http://schemas.microsoft.com/office/drawing/2015/10/21/chartex" xmlns:cx3="http://schemas.microsoft.com/office/drawing/2016/5/9/chartex" xmlns:cx4="http://schemas.microsoft.com/office/drawing/2016/5/10/chartex" xmlns:cx5="http://schemas.microsoft.com/office/drawing/2016/5/11/chartex" xmlns:mc="http://schemas.openxmlformats.org/markup-compatibility/2006" xmlns:o="urn:schemas-microsoft-com:office:office" xmlns:r="http://schemas.openxmlformats.org/officeDocument/2006/relationships" xmlns:m="http://schemas.openxmlformats.org/officeDocument/2006/math" xmlns:v="urn:schemas-microsoft-com:vml" xmlns:wp14="http://schemas.microsoft.com/office/word/2010/wordprocessingDrawing" xmlns:wp="http://schemas.openxmlformats.org/drawingml/2006/wordprocessingDrawing" xmlns:w10="urn:schemas-microsoft-com:office:word" xmlns:w="http://schemas.openxmlformats.org/wordprocessingml/2006/main" xmlns:w14="http://schemas.microsoft.com/office/word/2010/wordml" xmlns:w15="http://schemas.microsoft.com/office/word/2012/wordml" xmlns:w16se="http://schemas.microsoft.com/office/word/2015/wordml/symex" xmlns:wpg="http://schemas.microsoft.com/office/word/2010/wordprocessingGroup" xmlns:wpi="http://schemas.microsoft.com/office/word/2010/wordprocessingInk" xmlns:wne="http://schemas.microsoft.com/office/word/2006/wordml" xmlns:wps="http://schemas.microsoft.com/office/word/2010/wordprocessingShape" mc:Ignorable="w14 w15 w16se wp14">
+<w:document xmlns:wpc="http://schemas.microsoft.com/office/word/2010/wordprocessingCanvas" xmlns:mc="http://schemas.openxmlformats.org/markup-compatibility/2006" xmlns:o="urn:schemas-microsoft-com:office:office" xmlns:r="http://schemas.openxmlformats.org/officeDocument/2006/relationships" xmlns:m="http://schemas.openxmlformats.org/officeDocument/2006/math" xmlns:v="urn:schemas-microsoft-com:vml" xmlns:wp14="http://schemas.microsoft.com/office/word/2010/wordprocessingDrawing" xmlns:wp="http://schemas.openxmlformats.org/drawingml/2006/wordprocessingDrawing" xmlns:w10="urn:schemas-microsoft-com:office:word" xmlns:w="http://schemas.openxmlformats.org/wordprocessingml/2006/main" xmlns:w14="http://schemas.microsoft.com/office/word/2010/wordml" xmlns:w15="http://schemas.microsoft.com/office/word/2012/wordml" xmlns:wpg="http://schemas.microsoft.com/office/word/2010/wordprocessingGroup" xmlns:wpi="http://schemas.microsoft.com/office/word/2010/wordprocessingInk" xmlns:wne="http://schemas.microsoft.com/office/word/2006/wordml" xmlns:wps="http://schemas.microsoft.com/office/word/2010/wordprocessingShape" mc:Ignorable="w14 w15 wp14">
   <w:body>
     <w:p>
       <w:pPr>
@@ -103,8 +103,42 @@
         <w:pStyle w:val="NoSpacing"/>
       </w:pPr>
       <w:r>
-        <w:t>&lt;insert stuff here&gt;</w:t>
-      </w:r>
+        <w:t xml:space="preserve">The view component was designed to use </w:t>
+      </w:r>
+      <w:proofErr w:type="spellStart"/>
+      <w:r>
+        <w:t>javafx</w:t>
+      </w:r>
+      <w:proofErr w:type="spellEnd"/>
+      <w:r>
+        <w:t xml:space="preserve">. We created a side panel on the left for the user to control the environment by setting the seed, adding Critters, </w:t>
+      </w:r>
+      <w:proofErr w:type="spellStart"/>
+      <w:r>
+        <w:t>steping</w:t>
+      </w:r>
+      <w:proofErr w:type="spellEnd"/>
+      <w:r>
+        <w:t xml:space="preserve"> through the world, animating the environment, and viewing stats about each type of Critter. As a visual representation of the world the right side of the component is a grid which is a 2D representation of the torus the critters reside on. Each Critter can define its </w:t>
+      </w:r>
+      <w:proofErr w:type="spellStart"/>
+      <w:r>
+        <w:t>CritterShape</w:t>
+      </w:r>
+      <w:proofErr w:type="spellEnd"/>
+      <w:r>
+        <w:t xml:space="preserve"> and the fill and outline colors it would like to be displayed as. We use </w:t>
+      </w:r>
+      <w:proofErr w:type="spellStart"/>
+      <w:r>
+        <w:t>javafx’s</w:t>
+      </w:r>
+      <w:proofErr w:type="spellEnd"/>
+      <w:r>
+        <w:t xml:space="preserve"> native graphics library to display these shapes and colors in the grid for a presentation that is useful and pleasing.</w:t>
+      </w:r>
+      <w:bookmarkStart w:id="0" w:name="_GoBack"/>
+      <w:bookmarkEnd w:id="0"/>
     </w:p>
     <w:p>
       <w:pPr>
@@ -130,15 +164,7 @@
         <w:pStyle w:val="NoSpacing"/>
       </w:pPr>
       <w:r>
-        <w:t xml:space="preserve">The controls </w:t>
-      </w:r>
-      <w:proofErr w:type="gramStart"/>
-      <w:r>
-        <w:t>really just</w:t>
-      </w:r>
-      <w:proofErr w:type="gramEnd"/>
-      <w:r>
-        <w:t xml:space="preserve"> involved repackaging most of the commands from Project 4</w:t>
+        <w:t>The controls really just involved repackaging most of the commands from Project 4</w:t>
       </w:r>
       <w:r>
         <w:t xml:space="preserve">, except we also had to update the view after many of the “commands” (e.g. spawning new Critters). The main new functionality was animation, which relies on </w:t>
@@ -152,13 +178,8 @@
         <w:t xml:space="preserve"> Timeline class, which is very similar to </w:t>
       </w:r>
       <w:proofErr w:type="spellStart"/>
-      <w:proofErr w:type="gramStart"/>
-      <w:r>
-        <w:t>java.util</w:t>
-      </w:r>
-      <w:proofErr w:type="gramEnd"/>
-      <w:r>
-        <w:t>.Timer</w:t>
+      <w:r>
+        <w:t>java.util.Timer</w:t>
       </w:r>
       <w:proofErr w:type="spellEnd"/>
       <w:r>
@@ -229,18 +250,14 @@
       </w:r>
       <w:proofErr w:type="spellEnd"/>
       <w:r>
-        <w:t xml:space="preserve"> folder instead of .class files in the out folder. If we were to distribute this, we would fix this to look for the .class files instead, which </w:t>
-      </w:r>
-      <w:proofErr w:type="spellStart"/>
-      <w:r>
-        <w:t>si</w:t>
-      </w:r>
-      <w:proofErr w:type="spellEnd"/>
+        <w:t xml:space="preserve"> folder instead of .class files in the out folder. If we were to distribute this, we would fix this to look for the .class file</w:t>
+      </w:r>
+      <w:r>
+        <w:t>s instead, which is</w:t>
+      </w:r>
       <w:r>
         <w:t xml:space="preserve"> more “correct.” To this end, we made our code very easy to change—we just need to set the directory to look in and the target file extension.</w:t>
       </w:r>
-      <w:bookmarkStart w:id="0" w:name="_GoBack"/>
-      <w:bookmarkEnd w:id="0"/>
     </w:p>
     <w:sectPr>
       <w:pgSz w:w="12240" w:h="15840"/>
@@ -253,8 +270,8 @@
 </file>
 
 <file path=word/numbering.xml><?xml version="1.0" encoding="utf-8"?>
-<w:numbering xmlns:wpc="http://schemas.microsoft.com/office/word/2010/wordprocessingCanvas" xmlns:cx="http://schemas.microsoft.com/office/drawing/2014/chartex" xmlns:cx1="http://schemas.microsoft.com/office/drawing/2015/9/8/chartex" xmlns:cx2="http://schemas.microsoft.com/office/drawing/2015/10/21/chartex" xmlns:cx3="http://schemas.microsoft.com/office/drawing/2016/5/9/chartex" xmlns:cx4="http://schemas.microsoft.com/office/drawing/2016/5/10/chartex" xmlns:cx5="http://schemas.microsoft.com/office/drawing/2016/5/11/chartex" xmlns:mc="http://schemas.openxmlformats.org/markup-compatibility/2006" xmlns:o="urn:schemas-microsoft-com:office:office" xmlns:r="http://schemas.openxmlformats.org/officeDocument/2006/relationships" xmlns:m="http://schemas.openxmlformats.org/officeDocument/2006/math" xmlns:v="urn:schemas-microsoft-com:vml" xmlns:wp14="http://schemas.microsoft.com/office/word/2010/wordprocessingDrawing" xmlns:wp="http://schemas.openxmlformats.org/drawingml/2006/wordprocessingDrawing" xmlns:w10="urn:schemas-microsoft-com:office:word" xmlns:w="http://schemas.openxmlformats.org/wordprocessingml/2006/main" xmlns:w14="http://schemas.microsoft.com/office/word/2010/wordml" xmlns:w15="http://schemas.microsoft.com/office/word/2012/wordml" xmlns:w16se="http://schemas.microsoft.com/office/word/2015/wordml/symex" xmlns:wpg="http://schemas.microsoft.com/office/word/2010/wordprocessingGroup" xmlns:wpi="http://schemas.microsoft.com/office/word/2010/wordprocessingInk" xmlns:wne="http://schemas.microsoft.com/office/word/2006/wordml" xmlns:wps="http://schemas.microsoft.com/office/word/2010/wordprocessingShape" mc:Ignorable="w14 w15 w16se wp14">
-  <w:abstractNum w:abstractNumId="0" w15:restartNumberingAfterBreak="0">
+<w:numbering xmlns:wpc="http://schemas.microsoft.com/office/word/2010/wordprocessingCanvas" xmlns:mc="http://schemas.openxmlformats.org/markup-compatibility/2006" xmlns:o="urn:schemas-microsoft-com:office:office" xmlns:r="http://schemas.openxmlformats.org/officeDocument/2006/relationships" xmlns:m="http://schemas.openxmlformats.org/officeDocument/2006/math" xmlns:v="urn:schemas-microsoft-com:vml" xmlns:wp14="http://schemas.microsoft.com/office/word/2010/wordprocessingDrawing" xmlns:wp="http://schemas.openxmlformats.org/drawingml/2006/wordprocessingDrawing" xmlns:w10="urn:schemas-microsoft-com:office:word" xmlns:w="http://schemas.openxmlformats.org/wordprocessingml/2006/main" xmlns:w14="http://schemas.microsoft.com/office/word/2010/wordml" xmlns:w15="http://schemas.microsoft.com/office/word/2012/wordml" xmlns:wpg="http://schemas.microsoft.com/office/word/2010/wordprocessingGroup" xmlns:wpi="http://schemas.microsoft.com/office/word/2010/wordprocessingInk" xmlns:wne="http://schemas.microsoft.com/office/word/2006/wordml" xmlns:wps="http://schemas.microsoft.com/office/word/2010/wordprocessingShape" mc:Ignorable="w14 w15 wp14">
+  <w:abstractNum w:abstractNumId="0">
     <w:nsid w:val="26497A8F"/>
     <w:multiLevelType w:val="hybridMultilevel"/>
     <w:tmpl w:val="258E243A"/>
@@ -374,7 +391,7 @@
 </file>
 
 <file path=word/styles.xml><?xml version="1.0" encoding="utf-8"?>
-<w:styles xmlns:mc="http://schemas.openxmlformats.org/markup-compatibility/2006" xmlns:r="http://schemas.openxmlformats.org/officeDocument/2006/relationships" xmlns:w="http://schemas.openxmlformats.org/wordprocessingml/2006/main" xmlns:w14="http://schemas.microsoft.com/office/word/2010/wordml" xmlns:w15="http://schemas.microsoft.com/office/word/2012/wordml" xmlns:w16se="http://schemas.microsoft.com/office/word/2015/wordml/symex" mc:Ignorable="w14 w15 w16se">
+<w:styles xmlns:mc="http://schemas.openxmlformats.org/markup-compatibility/2006" xmlns:r="http://schemas.openxmlformats.org/officeDocument/2006/relationships" xmlns:w="http://schemas.openxmlformats.org/wordprocessingml/2006/main" xmlns:w14="http://schemas.microsoft.com/office/word/2010/wordml" xmlns:w15="http://schemas.microsoft.com/office/word/2012/wordml" mc:Ignorable="w14 w15">
   <w:docDefaults>
     <w:rPrDefault>
       <w:rPr>
@@ -390,7 +407,7 @@
       </w:pPr>
     </w:pPrDefault>
   </w:docDefaults>
-  <w:latentStyles w:defLockedState="0" w:defUIPriority="99" w:defSemiHidden="0" w:defUnhideWhenUsed="0" w:defQFormat="0" w:count="374">
+  <w:latentStyles w:defLockedState="0" w:defUIPriority="99" w:defSemiHidden="0" w:defUnhideWhenUsed="0" w:defQFormat="0" w:count="371">
     <w:lsdException w:name="Normal" w:uiPriority="0" w:qFormat="1"/>
     <w:lsdException w:name="heading 1" w:uiPriority="9" w:qFormat="1"/>
     <w:lsdException w:name="heading 2" w:semiHidden="1" w:uiPriority="9" w:unhideWhenUsed="1" w:qFormat="1"/>
@@ -762,9 +779,6 @@
     <w:lsdException w:name="List Table 5 Dark Accent 6" w:uiPriority="50"/>
     <w:lsdException w:name="List Table 6 Colorful Accent 6" w:uiPriority="51"/>
     <w:lsdException w:name="List Table 7 Colorful Accent 6" w:uiPriority="52"/>
-    <w:lsdException w:name="Mention" w:semiHidden="1" w:unhideWhenUsed="1"/>
-    <w:lsdException w:name="Smart Hyperlink" w:semiHidden="1" w:unhideWhenUsed="1"/>
-    <w:lsdException w:name="Hashtag" w:semiHidden="1" w:unhideWhenUsed="1"/>
   </w:latentStyles>
   <w:style w:type="paragraph" w:default="1" w:styleId="Normal">
     <w:name w:val="Normal"/>

</xml_diff>